<commit_message>
Added a paragraph to the section for map document preparation describing which data to use when setting up the maps.
</commit_message>
<xml_diff>
--- a/doc/Getting_Started_for_PollMap_template.docx
+++ b/doc/Getting_Started_for_PollMap_template.docx
@@ -5163,6 +5163,27 @@
       </w:r>
     </w:p>
     <w:p>
+      <w:r>
+        <w:t>In order to set the symbology so that all of your layers have the same size/scale range you will need to ensure the layers use the “</w:t>
+      </w:r>
+      <w:proofErr w:type="spellStart"/>
+      <w:r>
+        <w:t>mapPrep</w:t>
+      </w:r>
+      <w:proofErr w:type="spellEnd"/>
+      <w:r>
+        <w:t xml:space="preserve">” version of the data, which has the exact same values in each field.  When you deploy your map, you will need to set the source of each layer to use the </w:t>
+      </w:r>
+      <w:proofErr w:type="spellStart"/>
+      <w:r>
+        <w:t>PostalCodes</w:t>
+      </w:r>
+      <w:proofErr w:type="spellEnd"/>
+      <w:r>
+        <w:t xml:space="preserve"> data, which at production time will be a copy of the “empty” version of the data.</w:t>
+      </w:r>
+    </w:p>
+    <w:p>
       <w:pPr>
         <w:pStyle w:val="Heading2"/>
       </w:pPr>
@@ -5275,6 +5296,7 @@
         </w:numPr>
       </w:pPr>
       <w:r>
+        <w:lastRenderedPageBreak/>
         <w:t>To</w:t>
       </w:r>
       <w:r>
@@ -5298,7 +5320,6 @@
         </w:numPr>
       </w:pPr>
       <w:r>
-        <w:lastRenderedPageBreak/>
         <w:t>Y</w:t>
       </w:r>
       <w:r>
@@ -5561,7 +5582,11 @@
         <w:t xml:space="preserve"> and navigate to the scripts’ folder.  Right-click on the votes.tbx toolbox and choose “Publish to ArcGIS Server.”  Accept the defaults for now.  After it starts, stop the service and right-click on it, choose Properties.  Change the Execution type to synchronous.</w:t>
       </w:r>
       <w:r>
-        <w:t xml:space="preserve">  Set the timeouts for these services to be 6-8 seconds, any longer will cause the map to look like it is hung.  If you have a lot of traffic, it’s better to be at 8 seconds just in case it takes longer to calculate the summary for the chart that is drawn when a user pans or zooms. Usually that takes 1-2 seconds. </w:t>
+        <w:t xml:space="preserve">  </w:t>
+      </w:r>
+      <w:r>
+        <w:lastRenderedPageBreak/>
+        <w:t xml:space="preserve">Set the timeouts for these services to be 6-8 seconds, any longer will cause the map to look like it is hung.  If you have a lot of traffic, it’s better to be at 8 seconds just in case it takes longer to calculate the summary for the chart that is drawn when a user pans or zooms. Usually that takes 1-2 seconds. </w:t>
       </w:r>
     </w:p>
     <w:p>
@@ -5573,7 +5598,6 @@
         </w:numPr>
       </w:pPr>
       <w:r>
-        <w:lastRenderedPageBreak/>
         <w:t xml:space="preserve">If you are using SDE, you will need to use the Create </w:t>
       </w:r>
       <w:proofErr w:type="spellStart"/>
@@ -5777,7 +5801,11 @@
     </w:p>
     <w:p>
       <w:r>
-        <w:t xml:space="preserve">Another scenario is that you’re doing research as a student or faculty at a university.  Social media, including email, is going to be your primary means of telling people about your map.  Start drafting content early.  You’ll want at least three different pitches for at least three different audiences.  The pitches should fit within the following lengths: 140 characters, 300 characters, and 300 words. The three audiences are:  your friends and family, people you know such as colleagues, and people you don’t know.  The latter category will be identified more as groups that may be interested in your map’s content.   Some of your messages will be generated from your map if you are using the social media widgets, so tailor those messages as if the users of your map are sending them to their friends, family, and colleagues (think to eliminate work on their part in helping you get the word out). </w:t>
+        <w:t xml:space="preserve">Another scenario is that you’re doing research as a student or faculty at a university.  Social media, including email, is going to be your primary means of telling people about your map.  Start drafting content early.  You’ll want at least three different pitches for at least three different audiences.  The pitches should fit within the following lengths: 140 characters, 300 characters, and 300 words. The three audiences are:  your friends and family, people you know such as colleagues, and people you don’t know.  The latter category will be identified more as groups that may be interested in your map’s content.   Some of your messages will be generated from your map if you are using the social media </w:t>
+      </w:r>
+      <w:r>
+        <w:lastRenderedPageBreak/>
+        <w:t xml:space="preserve">widgets, so tailor those messages as if the users of your map are sending them to their friends, family, and colleagues (think to eliminate work on their part in helping you get the word out). </w:t>
       </w:r>
     </w:p>
     <w:p>
@@ -5794,7 +5822,6 @@
         </w:numPr>
       </w:pPr>
       <w:r>
-        <w:lastRenderedPageBreak/>
         <w:t>Getting 500 responses in your first week is a really good start, and it will take you about 8-10 hours of concerted effort to make that happen during the course of that week.</w:t>
       </w:r>
     </w:p>
@@ -6031,7 +6058,6 @@
     </w:p>
     <w:p>
       <w:r>
-        <w:lastRenderedPageBreak/>
         <w:t xml:space="preserve">In the text at the bottom of the map you have the opportunity to solicit feedback and brand yourself or your sponsors by including text that links to appropriate web sites.  The About window (AboutWindow.html) is another place you have an opportunity to tell your story and additional brand or distinguish your Public Opinion Poll.  </w:t>
       </w:r>
     </w:p>
@@ -6154,12 +6180,15 @@
       </w:r>
       <w:proofErr w:type="gramEnd"/>
       <w:r>
-        <w:t xml:space="preserve"> where noticeable performance issues cannot be avoided.  Up to that point, more processes can be added to handle usage.   The multi-server configuration was designed much higher loads; and based on our experience we believe it could handle as many as 250,000-500,000 users per hour, with the database server ultimately being the bottleneck. The only recourse to scale further would be to employ a database replication strategy.    </w:t>
-      </w:r>
-    </w:p>
-    <w:p>
+        <w:t xml:space="preserve"> where </w:t>
+      </w:r>
       <w:r>
         <w:lastRenderedPageBreak/>
+        <w:t xml:space="preserve">noticeable performance issues cannot be avoided.  Up to that point, more processes can be added to handle usage.   The multi-server configuration was designed much higher loads; and based on our experience we believe it could handle as many as 250,000-500,000 users per hour, with the database server ultimately being the bottleneck. The only recourse to scale further would be to employ a database replication strategy.    </w:t>
+      </w:r>
+    </w:p>
+    <w:p>
+      <w:r>
         <w:t>As more people submit vot</w:t>
       </w:r>
       <w:r>
@@ -6304,6 +6333,7 @@
         </w:numPr>
       </w:pPr>
       <w:r>
+        <w:lastRenderedPageBreak/>
         <w:t xml:space="preserve">The application sends that vote to the server which adds a record to the votes table.  That record includes a date/time and a unique identifier for the voter along with setting the value of the </w:t>
       </w:r>
       <w:proofErr w:type="spellStart"/>
@@ -6324,7 +6354,6 @@
         </w:numPr>
       </w:pPr>
       <w:r>
-        <w:lastRenderedPageBreak/>
         <w:t xml:space="preserve">Another process is also </w:t>
       </w:r>
       <w:proofErr w:type="spellStart"/>
@@ -7751,7 +7780,7 @@
             <w:rPr>
               <w:noProof/>
             </w:rPr>
-            <w:t>1</w:t>
+            <w:t>10</w:t>
           </w:r>
         </w:fldSimple>
       </w:p>
@@ -10484,7 +10513,7 @@
 </file>
 
 <file path=customXml/itemProps2.xml><?xml version="1.0" encoding="utf-8"?>
-<ds:datastoreItem xmlns:ds="http://schemas.openxmlformats.org/officeDocument/2006/customXml" ds:itemID="{72B6A35D-44C5-43D4-80A4-0A6B60F0CB00}">
+<ds:datastoreItem xmlns:ds="http://schemas.openxmlformats.org/officeDocument/2006/customXml" ds:itemID="{FB8E94E9-C667-41C0-BCEF-10B298396BA0}">
   <ds:schemaRefs>
     <ds:schemaRef ds:uri="http://schemas.openxmlformats.org/officeDocument/2006/bibliography"/>
   </ds:schemaRefs>

</xml_diff>